<commit_message>
update the journal in 6 Feb 2025
</commit_message>
<xml_diff>
--- a/Writing/Journals/2025-02-06.docx
+++ b/Writing/Journals/2025-02-06.docx
@@ -283,11 +283,6 @@
       </w:r>
     </w:p>
     <w:p>
-      <w:pPr>
-        <w:rPr>
-          <w:rFonts w:hint="eastAsia"/>
-        </w:rPr>
-      </w:pPr>
       <w:r>
         <w:rPr>
           <w:rFonts w:hint="eastAsia"/>
@@ -737,7 +732,6 @@
     <w:p>
       <w:pPr>
         <w:rPr>
-          <w:rFonts w:hint="eastAsia"/>
           <w:b/>
           <w:i/>
         </w:rPr>
@@ -749,6 +743,154 @@
           <w:i/>
         </w:rPr>
         <w:t>Improved by me</w:t>
+      </w:r>
+    </w:p>
+    <w:p>
+      <w:r>
+        <w:rPr>
+          <w:rFonts w:hint="eastAsia"/>
+        </w:rPr>
+        <w:t>The longest vocation of a year, the Chinese New Year, finally came to an end</w:t>
+      </w:r>
+      <w:r>
+        <w:rPr>
+          <w:rFonts w:hint="eastAsia"/>
+        </w:rPr>
+        <w:t xml:space="preserve"> and I had to start work. </w:t>
+      </w:r>
+      <w:r>
+        <w:rPr>
+          <w:rFonts w:hint="eastAsia"/>
+        </w:rPr>
+        <w:t xml:space="preserve">Although it should be ended on the fifteenth day of Chinese Lunar Year, we were forced to come back to offices by the notorious labour law which is widely condemed among considerable number of empolyees. </w:t>
+      </w:r>
+    </w:p>
+    <w:p>
+      <w:r>
+        <w:rPr>
+          <w:rFonts w:hint="eastAsia"/>
+        </w:rPr>
+        <w:t xml:space="preserve">By the way, the founder of Alibaba, Jack Ma, even paid tributed to the trend of </w:t>
+      </w:r>
+      <w:r>
+        <w:t>“</w:t>
+      </w:r>
+      <w:r>
+        <w:rPr>
+          <w:rFonts w:hint="eastAsia"/>
+        </w:rPr>
+        <w:t>996</w:t>
+      </w:r>
+      <w:r>
+        <w:t>”</w:t>
+      </w:r>
+      <w:r>
+        <w:rPr>
+          <w:rFonts w:hint="eastAsia"/>
+        </w:rPr>
+        <w:t xml:space="preserve">, which is a term coined on the Internet to refer to that working from 9 a.m. to 9 p.m. six days a week. </w:t>
+      </w:r>
+      <w:r>
+        <w:rPr>
+          <w:rFonts w:hint="eastAsia"/>
+        </w:rPr>
+        <w:t xml:space="preserve">The think tank of Chinese central government </w:t>
+      </w:r>
+      <w:r>
+        <w:rPr>
+          <w:rFonts w:hint="eastAsia"/>
+        </w:rPr>
+        <w:t>deceitful</w:t>
+      </w:r>
+      <w:r>
+        <w:rPr>
+          <w:rFonts w:hint="eastAsia"/>
+        </w:rPr>
+        <w:t xml:space="preserve">ly </w:t>
+      </w:r>
+      <w:r>
+        <w:rPr>
+          <w:rFonts w:hint="eastAsia"/>
+        </w:rPr>
+        <w:t xml:space="preserve">carried out a manoeuvre by forcing employees to work at weekends to trade for a longer holiday. </w:t>
+      </w:r>
+      <w:r>
+        <w:rPr>
+          <w:rFonts w:hint="eastAsia"/>
+        </w:rPr>
+        <w:t xml:space="preserve">Apparently, these elites treat ordinary people as the dumpist </w:t>
+      </w:r>
+      <w:r>
+        <w:rPr>
+          <w:rFonts w:hint="eastAsia"/>
+        </w:rPr>
+        <w:t>livestock</w:t>
+      </w:r>
+      <w:r>
+        <w:rPr>
+          <w:rFonts w:hint="eastAsia"/>
+        </w:rPr>
+        <w:t xml:space="preserve"> by encou</w:t>
+      </w:r>
+      <w:r>
+        <w:rPr>
+          <w:rFonts w:hint="eastAsia"/>
+        </w:rPr>
+        <w:t>raging</w:t>
+      </w:r>
+      <w:r>
+        <w:rPr>
+          <w:rFonts w:hint="eastAsia"/>
+        </w:rPr>
+        <w:t xml:space="preserve"> them to work hard overtime with ridiculous low salary.</w:t>
+      </w:r>
+      <w:r>
+        <w:rPr>
+          <w:rFonts w:hint="eastAsia"/>
+        </w:rPr>
+        <w:t xml:space="preserve"> </w:t>
+      </w:r>
+      <w:r>
+        <w:rPr>
+          <w:rFonts w:hint="eastAsia"/>
+        </w:rPr>
+        <w:t xml:space="preserve">If you read a novel entitled </w:t>
+      </w:r>
+      <w:r>
+        <w:t>“</w:t>
+      </w:r>
+      <w:r>
+        <w:rPr>
+          <w:rFonts w:hint="eastAsia"/>
+        </w:rPr>
+        <w:t>Animal Farm</w:t>
+      </w:r>
+      <w:r>
+        <w:t>”</w:t>
+      </w:r>
+      <w:r>
+        <w:rPr>
+          <w:rFonts w:hint="eastAsia"/>
+        </w:rPr>
+        <w:t xml:space="preserve"> written by Geroge Orwell, you could understand what </w:t>
+      </w:r>
+      <w:r>
+        <w:rPr>
+          <w:rFonts w:hint="eastAsia"/>
+        </w:rPr>
+        <w:t xml:space="preserve">I </w:t>
+      </w:r>
+      <w:r>
+        <w:rPr>
+          <w:rFonts w:hint="eastAsia"/>
+        </w:rPr>
+        <w:t xml:space="preserve">have </w:t>
+      </w:r>
+      <w:r>
+        <w:rPr>
+          <w:rFonts w:hint="eastAsia"/>
+        </w:rPr>
+        <w:t xml:space="preserve">said. </w:t>
       </w:r>
     </w:p>
     <w:p>
@@ -761,104 +903,58 @@
         <w:rPr>
           <w:rFonts w:hint="eastAsia"/>
         </w:rPr>
-        <w:t>The longest vocation of a year, the Chinese New Year, finally came to an end</w:t>
-      </w:r>
-      <w:r>
-        <w:rPr>
-          <w:rFonts w:hint="eastAsia"/>
-        </w:rPr>
-        <w:t xml:space="preserve"> and I had to start work. </w:t>
-      </w:r>
-      <w:r>
-        <w:rPr>
-          <w:rFonts w:hint="eastAsia"/>
-        </w:rPr>
-        <w:t xml:space="preserve">Although it should be ended on the fifteenth day of Chinese Lunar Year, we were forced to come back to offices by the notorious labour law which is widely condemed among considerable number of empolyees. </w:t>
+        <w:t xml:space="preserve">Whereas, I should enjoy being with my families during the Spring festival even though I was not eager to celebrate it when I was grown-up. </w:t>
+      </w:r>
+      <w:r>
+        <w:rPr>
+          <w:rFonts w:hint="eastAsia"/>
+        </w:rPr>
+        <w:t xml:space="preserve">If my memory serves me correctly, my paternal grandfather always bought my younger brother </w:t>
+      </w:r>
+      <w:r>
+        <w:rPr>
+          <w:rFonts w:hint="eastAsia"/>
+        </w:rPr>
+        <w:lastRenderedPageBreak/>
+        <w:t xml:space="preserve">and me two or three sets of firecrackers. </w:t>
+      </w:r>
+      <w:r>
+        <w:rPr>
+          <w:rFonts w:hint="eastAsia"/>
+        </w:rPr>
+        <w:t xml:space="preserve">We set off them at night with the sound of fireworks coming from </w:t>
+      </w:r>
+      <w:r>
+        <w:rPr>
+          <w:rFonts w:hint="eastAsia"/>
+        </w:rPr>
+        <w:t>other places</w:t>
+      </w:r>
+      <w:r>
+        <w:rPr>
+          <w:rFonts w:hint="eastAsia"/>
+        </w:rPr>
+        <w:t xml:space="preserve"> at intervals. </w:t>
       </w:r>
     </w:p>
     <w:p>
-      <w:pPr>
-        <w:rPr>
-          <w:rFonts w:hint="eastAsia"/>
-        </w:rPr>
-      </w:pPr>
-      <w:r>
-        <w:rPr>
-          <w:rFonts w:hint="eastAsia"/>
-        </w:rPr>
-        <w:t xml:space="preserve">By the way, the founder of Alibaba, Jack Ma, even paid tributed to the trend of </w:t>
-      </w:r>
-      <w:r>
-        <w:t>“</w:t>
-      </w:r>
-      <w:r>
-        <w:rPr>
-          <w:rFonts w:hint="eastAsia"/>
-        </w:rPr>
-        <w:t>996</w:t>
-      </w:r>
-      <w:r>
-        <w:t>”</w:t>
-      </w:r>
-      <w:r>
-        <w:rPr>
-          <w:rFonts w:hint="eastAsia"/>
-        </w:rPr>
-        <w:t xml:space="preserve">, which is a term coined on the Internet to refer to that working from 9 a.m. to 9 p.m. six days a week. </w:t>
-      </w:r>
-      <w:r>
-        <w:rPr>
-          <w:rFonts w:hint="eastAsia"/>
-        </w:rPr>
-        <w:t xml:space="preserve">The think tank of Chinese central government </w:t>
-      </w:r>
-      <w:r>
-        <w:rPr>
-          <w:rFonts w:hint="eastAsia"/>
-        </w:rPr>
-        <w:t>deceitful</w:t>
-      </w:r>
-      <w:r>
-        <w:rPr>
-          <w:rFonts w:hint="eastAsia"/>
-        </w:rPr>
-        <w:t xml:space="preserve">ly </w:t>
-      </w:r>
-      <w:r>
-        <w:rPr>
-          <w:rFonts w:hint="eastAsia"/>
-        </w:rPr>
-        <w:t xml:space="preserve">carried out a manoeuvre by forcing employees to work at weekends to trade for a longer holiday. </w:t>
-      </w:r>
-      <w:r>
-        <w:rPr>
-          <w:rFonts w:hint="eastAsia"/>
-        </w:rPr>
-        <w:t xml:space="preserve">Apparently, these elites treat ordinary people as the dumpist </w:t>
-      </w:r>
-      <w:r>
-        <w:rPr>
-          <w:rFonts w:hint="eastAsia"/>
-        </w:rPr>
-        <w:t>livestock</w:t>
-      </w:r>
-      <w:r>
-        <w:rPr>
-          <w:rFonts w:hint="eastAsia"/>
-        </w:rPr>
-        <w:t xml:space="preserve"> by encou</w:t>
-      </w:r>
-      <w:r>
-        <w:rPr>
-          <w:rFonts w:hint="eastAsia"/>
-        </w:rPr>
-        <w:t>raging</w:t>
-      </w:r>
-      <w:r>
-        <w:rPr>
-          <w:rFonts w:hint="eastAsia"/>
-        </w:rPr>
-        <w:t xml:space="preserve"> them to work hard overtime with ridiculous low salary.</w:t>
+      <w:r>
+        <w:rPr>
+          <w:rFonts w:hint="eastAsia"/>
+        </w:rPr>
+        <w:t xml:space="preserve">The most unforgetable thing in the Spring Festival is Children can receive red packets with small amount of money in it from </w:t>
+      </w:r>
+      <w:r>
+        <w:rPr>
+          <w:rFonts w:hint="eastAsia"/>
+        </w:rPr>
+        <w:t>our</w:t>
+      </w:r>
+      <w:r>
+        <w:rPr>
+          <w:rFonts w:hint="eastAsia"/>
+        </w:rPr>
+        <w:t xml:space="preserve"> elderly relatives.</w:t>
       </w:r>
       <w:r>
         <w:rPr>
@@ -870,59 +966,67 @@
         <w:rPr>
           <w:rFonts w:hint="eastAsia"/>
         </w:rPr>
-        <w:t xml:space="preserve">If you read a novel entitled </w:t>
-      </w:r>
-      <w:r>
-        <w:t>“</w:t>
-      </w:r>
-      <w:r>
-        <w:rPr>
-          <w:rFonts w:hint="eastAsia"/>
-        </w:rPr>
-        <w:t>Animal Farm</w:t>
-      </w:r>
-      <w:r>
-        <w:t>”</w:t>
-      </w:r>
-      <w:r>
-        <w:rPr>
-          <w:rFonts w:hint="eastAsia"/>
-        </w:rPr>
-        <w:t xml:space="preserve"> written by Geroge Orwell, you could understand what </w:t>
-      </w:r>
-      <w:r>
-        <w:rPr>
-          <w:rFonts w:hint="eastAsia"/>
-        </w:rPr>
-        <w:t xml:space="preserve">I </w:t>
-      </w:r>
-      <w:r>
-        <w:rPr>
-          <w:rFonts w:hint="eastAsia"/>
-        </w:rPr>
-        <w:t xml:space="preserve">have </w:t>
-      </w:r>
-      <w:r>
-        <w:rPr>
-          <w:rFonts w:hint="eastAsia"/>
-        </w:rPr>
-        <w:t xml:space="preserve">said. </w:t>
-      </w:r>
-    </w:p>
-    <w:p>
-      <w:pPr>
-        <w:rPr>
-          <w:rFonts w:hint="eastAsia"/>
-        </w:rPr>
-      </w:pPr>
-      <w:r>
-        <w:rPr>
-          <w:rFonts w:hint="eastAsia"/>
-        </w:rPr>
-        <w:t xml:space="preserve">Whereas, I should enjoy being with my families during the Spring festival even though I was not eager to celebrate it when I was grown-up. </w:t>
+        <w:t>Though we had to hand in most of them to our parents, we were still happy because we could buy candies, toys an</w:t>
+      </w:r>
+      <w:r>
+        <w:rPr>
+          <w:rFonts w:hint="eastAsia"/>
+        </w:rPr>
+        <w:t>d various kinds of firecrackers</w:t>
+      </w:r>
+      <w:r>
+        <w:rPr>
+          <w:rFonts w:hint="eastAsia"/>
+        </w:rPr>
+        <w:t xml:space="preserve">. Every child is </w:t>
+      </w:r>
+      <w:r>
+        <w:rPr>
+          <w:rFonts w:hint="eastAsia"/>
+        </w:rPr>
+        <w:t>thoroughly exhila</w:t>
+      </w:r>
+      <w:r>
+        <w:rPr>
+          <w:rFonts w:hint="eastAsia"/>
+        </w:rPr>
+        <w:t>rating since we</w:t>
+      </w:r>
+      <w:r>
+        <w:rPr>
+          <w:rFonts w:hint="eastAsia"/>
+        </w:rPr>
+        <w:t xml:space="preserve"> can play on crowed streets or on secluded bleak wild land in winter and</w:t>
       </w:r>
       <w:bookmarkStart w:id="0" w:name="_GoBack"/>
       <w:bookmarkEnd w:id="0"/>
+      <w:r>
+        <w:rPr>
+          <w:rFonts w:hint="eastAsia"/>
+        </w:rPr>
+        <w:t xml:space="preserve"> don</w:t>
+      </w:r>
+      <w:r>
+        <w:t>’</w:t>
+      </w:r>
+      <w:r>
+        <w:rPr>
+          <w:rFonts w:hint="eastAsia"/>
+        </w:rPr>
+        <w:t>t have to worry about miserable obstacles which are face</w:t>
+      </w:r>
+      <w:r>
+        <w:rPr>
+          <w:rFonts w:hint="eastAsia"/>
+        </w:rPr>
+        <w:t>d</w:t>
+      </w:r>
+      <w:r>
+        <w:rPr>
+          <w:rFonts w:hint="eastAsia"/>
+        </w:rPr>
+        <w:t xml:space="preserve"> by adults. </w:t>
+      </w:r>
     </w:p>
     <w:p/>
     <w:sectPr>
@@ -2820,7 +2924,7 @@
   <a:extraClrSchemeLst/>
   <a:extLst>
     <a:ext uri="{05A4C25C-085E-4340-85A3-A5531E510DB2}">
-      <thm15:themeFamily xmlns:thm15="http://schemas.microsoft.com/office/thememl/2012/main" xmlns="" name="Office Theme" id="{62F939B6-93AF-4DB8-9C6B-D6C7DFDC589F}" vid="{4A3C46E8-61CC-4603-A589-7422A47A8E4A}"/>
+      <thm15:themeFamily xmlns="" xmlns:thm15="http://schemas.microsoft.com/office/thememl/2012/main" name="Office Theme" id="{62F939B6-93AF-4DB8-9C6B-D6C7DFDC589F}" vid="{4A3C46E8-61CC-4603-A589-7422A47A8E4A}"/>
     </a:ext>
   </a:extLst>
 </a:theme>

</xml_diff>